<commit_message>
test cases placed in test pakg
</commit_message>
<xml_diff>
--- a/Recommendation_System_doc.docx
+++ b/Recommendation_System_doc.docx
@@ -53,8 +53,6 @@
         </w:rPr>
         <w:t>Request Parameter: userId</w:t>
       </w:r>
-      <w:bookmarkStart w:id="0" w:name="_GoBack"/>
-      <w:bookmarkEnd w:id="0"/>
       <w:r>
         <w:rPr>
           <w:b/>
@@ -124,21 +122,75 @@
         <w:rPr>
           <w:b/>
         </w:rPr>
-        <w:t xml:space="preserve">NOTE: JUNIT ADDED INSIDE </w:t>
-      </w:r>
-      <w:proofErr w:type="spellStart"/>
-      <w:r>
-        <w:rPr>
-          <w:b/>
-        </w:rPr>
-        <w:t>com.seneca.recommendation.recommendationengine.service.test</w:t>
-      </w:r>
-      <w:proofErr w:type="spellEnd"/>
-      <w:r>
-        <w:rPr>
-          <w:b/>
-        </w:rPr>
-        <w:t xml:space="preserve"> package.</w:t>
+        <w:t xml:space="preserve">JUNIT: </w:t>
+      </w:r>
+      <w:r>
+        <w:rPr>
+          <w:rFonts w:ascii="Consolas" w:hAnsi="Consolas" w:cs="Consolas"/>
+          <w:color w:val="000000"/>
+          <w:sz w:val="20"/>
+          <w:szCs w:val="20"/>
+          <w:highlight w:val="lightGray"/>
+        </w:rPr>
+        <w:t>testForUnregisteredUser</w:t>
+      </w:r>
+      <w:r>
+        <w:rPr>
+          <w:rFonts w:ascii="Consolas" w:hAnsi="Consolas" w:cs="Consolas"/>
+          <w:color w:val="000000"/>
+          <w:sz w:val="20"/>
+          <w:szCs w:val="20"/>
+        </w:rPr>
+        <w:t>,</w:t>
+      </w:r>
+      <w:r>
+        <w:rPr>
+          <w:rFonts w:ascii="Consolas" w:hAnsi="Consolas" w:cs="Consolas"/>
+          <w:color w:val="000000"/>
+          <w:sz w:val="20"/>
+          <w:szCs w:val="20"/>
+          <w:highlight w:val="lightGray"/>
+        </w:rPr>
+        <w:t xml:space="preserve"> </w:t>
+      </w:r>
+      <w:r>
+        <w:rPr>
+          <w:rFonts w:ascii="Consolas" w:hAnsi="Consolas" w:cs="Consolas"/>
+          <w:color w:val="000000"/>
+          <w:sz w:val="20"/>
+          <w:szCs w:val="20"/>
+          <w:highlight w:val="lightGray"/>
+        </w:rPr>
+        <w:t>testForRegisteredUser</w:t>
+      </w:r>
+      <w:r>
+        <w:rPr>
+          <w:rFonts w:ascii="Consolas" w:hAnsi="Consolas" w:cs="Consolas"/>
+          <w:color w:val="000000"/>
+          <w:sz w:val="20"/>
+          <w:szCs w:val="20"/>
+        </w:rPr>
+        <w:t>,</w:t>
+      </w:r>
+      <w:r>
+        <w:rPr>
+          <w:rFonts w:ascii="Consolas" w:hAnsi="Consolas" w:cs="Consolas"/>
+          <w:color w:val="000000"/>
+          <w:sz w:val="20"/>
+          <w:szCs w:val="20"/>
+          <w:highlight w:val="lightGray"/>
+        </w:rPr>
+        <w:t xml:space="preserve"> </w:t>
+      </w:r>
+      <w:r>
+        <w:rPr>
+          <w:rFonts w:ascii="Consolas" w:hAnsi="Consolas" w:cs="Consolas"/>
+          <w:color w:val="000000"/>
+          <w:sz w:val="20"/>
+          <w:szCs w:val="20"/>
+          <w:highlight w:val="lightGray"/>
+        </w:rPr>
+        <w:t>testForRegisteredUserNegative</w:t>
       </w:r>
     </w:p>
     <w:p>
@@ -183,15 +235,7 @@
         <w:t>20,</w:t>
       </w:r>
       <w:r>
-        <w:t xml:space="preserve"> then user’s other movies will be populated based on user’s country preference as mentioned in </w:t>
-      </w:r>
-      <w:proofErr w:type="spellStart"/>
-      <w:r>
-        <w:t>users.json</w:t>
-      </w:r>
-      <w:proofErr w:type="spellEnd"/>
-      <w:r>
-        <w:t xml:space="preserve"> file.</w:t>
+        <w:t xml:space="preserve"> then user’s other movies will be populated based on user’s country preference as mentioned in users.json file.</w:t>
       </w:r>
     </w:p>
     <w:p>
@@ -302,52 +346,25 @@
           <w:sz w:val="30"/>
           <w:szCs w:val="30"/>
         </w:rPr>
-        <w:t>API 2- /api/</w:t>
-      </w:r>
-      <w:proofErr w:type="spellStart"/>
-      <w:r>
-        <w:rPr>
-          <w:b/>
-          <w:sz w:val="30"/>
-          <w:szCs w:val="30"/>
-        </w:rPr>
-        <w:t>getMoviesByUserPref</w:t>
-      </w:r>
-      <w:proofErr w:type="spellEnd"/>
-    </w:p>
-    <w:p>
-      <w:pPr>
-        <w:rPr>
-          <w:b/>
-          <w:sz w:val="24"/>
-          <w:szCs w:val="24"/>
-        </w:rPr>
-      </w:pPr>
-      <w:r>
-        <w:rPr>
-          <w:b/>
-          <w:sz w:val="24"/>
-          <w:szCs w:val="24"/>
-        </w:rPr>
-        <w:t xml:space="preserve">Request Parameter: userId, </w:t>
-      </w:r>
-      <w:proofErr w:type="spellStart"/>
-      <w:r>
-        <w:rPr>
-          <w:b/>
-          <w:sz w:val="24"/>
-          <w:szCs w:val="24"/>
-        </w:rPr>
-        <w:t>prefType</w:t>
-      </w:r>
-      <w:proofErr w:type="spellEnd"/>
-      <w:r>
-        <w:rPr>
-          <w:b/>
-          <w:sz w:val="24"/>
-          <w:szCs w:val="24"/>
-        </w:rPr>
-        <w:t>,</w:t>
+        <w:lastRenderedPageBreak/>
+        <w:t>API 2- /api/getMoviesByUserPref</w:t>
+      </w:r>
+    </w:p>
+    <w:p>
+      <w:pPr>
+        <w:rPr>
+          <w:b/>
+          <w:sz w:val="24"/>
+          <w:szCs w:val="24"/>
+        </w:rPr>
+      </w:pPr>
+      <w:r>
+        <w:rPr>
+          <w:b/>
+          <w:sz w:val="24"/>
+          <w:szCs w:val="24"/>
+        </w:rPr>
+        <w:t>Request Parameter: userId, prefType,</w:t>
       </w:r>
       <w:r>
         <w:rPr>
@@ -356,23 +373,13 @@
         </w:rPr>
         <w:t xml:space="preserve"> </w:t>
       </w:r>
-      <w:proofErr w:type="spellStart"/>
-      <w:r>
-        <w:rPr>
-          <w:b/>
-          <w:sz w:val="24"/>
-          <w:szCs w:val="24"/>
-        </w:rPr>
-        <w:t>pref</w:t>
-      </w:r>
-      <w:proofErr w:type="spellEnd"/>
-      <w:r>
-        <w:rPr>
-          <w:b/>
-          <w:sz w:val="24"/>
-          <w:szCs w:val="24"/>
-        </w:rPr>
-        <w:t xml:space="preserve"> (Can’t be null or empty)</w:t>
+      <w:r>
+        <w:rPr>
+          <w:b/>
+          <w:sz w:val="24"/>
+          <w:szCs w:val="24"/>
+        </w:rPr>
+        <w:t>pref (Can’t be null or empty)</w:t>
       </w:r>
     </w:p>
     <w:p>
@@ -440,21 +447,54 @@
         <w:rPr>
           <w:b/>
         </w:rPr>
-        <w:t xml:space="preserve">NOTE: JUNIT ADDED INSIDE </w:t>
-      </w:r>
-      <w:proofErr w:type="spellStart"/>
-      <w:r>
-        <w:rPr>
-          <w:b/>
-        </w:rPr>
-        <w:t>com.seneca.recommendation.recommendationengine.service.test</w:t>
-      </w:r>
-      <w:proofErr w:type="spellEnd"/>
-      <w:r>
-        <w:rPr>
-          <w:b/>
-        </w:rPr>
-        <w:t xml:space="preserve"> package.</w:t>
+        <w:t xml:space="preserve">JUNIT </w:t>
+      </w:r>
+      <w:r>
+        <w:rPr>
+          <w:b/>
+        </w:rPr>
+        <w:t>:</w:t>
+      </w:r>
+      <w:r>
+        <w:rPr>
+          <w:rFonts w:ascii="Consolas" w:hAnsi="Consolas" w:cs="Consolas"/>
+          <w:color w:val="000000"/>
+          <w:sz w:val="20"/>
+          <w:szCs w:val="20"/>
+          <w:highlight w:val="lightGray"/>
+        </w:rPr>
+        <w:t xml:space="preserve"> </w:t>
+      </w:r>
+      <w:r>
+        <w:rPr>
+          <w:rFonts w:ascii="Consolas" w:hAnsi="Consolas" w:cs="Consolas"/>
+          <w:color w:val="000000"/>
+          <w:sz w:val="20"/>
+          <w:szCs w:val="20"/>
+          <w:highlight w:val="lightGray"/>
+        </w:rPr>
+        <w:t>testForRegisteredUserByPreferences</w:t>
+      </w:r>
+      <w:r>
+        <w:rPr>
+          <w:rFonts w:ascii="Consolas" w:hAnsi="Consolas" w:cs="Consolas"/>
+          <w:color w:val="000000"/>
+          <w:sz w:val="20"/>
+          <w:szCs w:val="20"/>
+        </w:rPr>
+        <w:t xml:space="preserve"> ,</w:t>
+      </w:r>
+      <w:bookmarkStart w:id="0" w:name="_GoBack"/>
+      <w:bookmarkEnd w:id="0"/>
+      <w:r>
+        <w:rPr>
+          <w:rFonts w:ascii="Consolas" w:hAnsi="Consolas" w:cs="Consolas"/>
+          <w:color w:val="000000"/>
+          <w:sz w:val="20"/>
+          <w:szCs w:val="20"/>
+          <w:highlight w:val="lightGray"/>
+        </w:rPr>
+        <w:t>testForRegisteredUserByPreferencesNegative</w:t>
       </w:r>
     </w:p>
     <w:p>
@@ -529,21 +569,7 @@
           <w:sz w:val="24"/>
           <w:szCs w:val="24"/>
         </w:rPr>
-        <w:t xml:space="preserve">preference movie list ordered with likes count descending order </w:t>
-      </w:r>
-      <w:r>
-        <w:rPr>
-          <w:sz w:val="24"/>
-          <w:szCs w:val="24"/>
-        </w:rPr>
-        <w:t>and unwatched</w:t>
-      </w:r>
-      <w:r>
-        <w:rPr>
-          <w:sz w:val="24"/>
-          <w:szCs w:val="24"/>
-        </w:rPr>
-        <w:t xml:space="preserve"> movies will on top and unique movies in the list</w:t>
+        <w:t>preference movie list ordered with likes count descending order and unwatched movies will on top and unique movies in the list</w:t>
       </w:r>
       <w:r>
         <w:rPr>
@@ -562,49 +588,10 @@
         </w:numPr>
       </w:pPr>
       <w:r>
-        <w:t xml:space="preserve">If </w:t>
-      </w:r>
-      <w:r>
-        <w:t>User</w:t>
-      </w:r>
-      <w:r>
-        <w:t>s’</w:t>
-      </w:r>
-      <w:r>
-        <w:t xml:space="preserve"> </w:t>
-      </w:r>
-      <w:r>
-        <w:t>Preferred</w:t>
-      </w:r>
-      <w:r>
-        <w:t xml:space="preserve"> </w:t>
-      </w:r>
-      <w:r>
-        <w:t xml:space="preserve">Movie is </w:t>
-      </w:r>
-      <w:r>
-        <w:t>Action</w:t>
-      </w:r>
-      <w:r>
-        <w:t xml:space="preserve"> but only 10 Action movies in data record</w:t>
-      </w:r>
-      <w:r>
-        <w:t>.</w:t>
-      </w:r>
-      <w:r>
-        <w:t xml:space="preserve"> Then rest 10 movies will be </w:t>
-      </w:r>
-      <w:r>
-        <w:t xml:space="preserve">with likes count descending order </w:t>
-      </w:r>
-      <w:r>
-        <w:t>and unwatched</w:t>
-      </w:r>
-      <w:r>
-        <w:t xml:space="preserve"> movies will on top and unique movies in the list</w:t>
-      </w:r>
-      <w:r>
-        <w:t xml:space="preserve"> </w:t>
+        <w:t xml:space="preserve">If Users’ Preferred Movie is Action but only 10 Action movies in data record. Then rest 10 movies will be </w:t>
+      </w:r>
+      <w:r>
+        <w:t xml:space="preserve">with likes count descending order and unwatched movies will on top and unique movies in the list </w:t>
       </w:r>
       <w:r>
         <w:t>ordered.</w:t>
@@ -707,6 +694,7 @@
           <w:sz w:val="40"/>
           <w:szCs w:val="40"/>
         </w:rPr>
+        <w:lastRenderedPageBreak/>
         <w:t xml:space="preserve">API : </w:t>
       </w:r>
       <w:r>
@@ -715,18 +703,8 @@
           <w:sz w:val="40"/>
           <w:szCs w:val="40"/>
         </w:rPr>
-        <w:t>/api/</w:t>
-      </w:r>
-      <w:proofErr w:type="spellStart"/>
-      <w:r>
-        <w:rPr>
-          <w:b/>
-          <w:sz w:val="40"/>
-          <w:szCs w:val="40"/>
-        </w:rPr>
-        <w:t>getMoviesGroupedByGenre</w:t>
-      </w:r>
-      <w:proofErr w:type="spellEnd"/>
+        <w:t>/api/getMoviesGroupedByGenre</w:t>
+      </w:r>
     </w:p>
     <w:p>
       <w:pPr>
@@ -890,33 +868,23 @@
     <w:p/>
     <w:p/>
     <w:p>
-      <w:pPr>
-        <w:rPr>
-          <w:b/>
-        </w:rPr>
-      </w:pPr>
-      <w:r>
-        <w:rPr>
-          <w:b/>
-        </w:rPr>
-        <w:t xml:space="preserve">NOTE: JUNIT ADDED INSIDE </w:t>
-      </w:r>
-      <w:proofErr w:type="spellStart"/>
-      <w:r>
-        <w:rPr>
-          <w:b/>
-        </w:rPr>
-        <w:t>com.seneca.recommendation.recommendationengine.service.test</w:t>
-      </w:r>
-      <w:proofErr w:type="spellEnd"/>
-      <w:r>
-        <w:rPr>
-          <w:b/>
-        </w:rPr>
-        <w:t xml:space="preserve"> package.</w:t>
-      </w:r>
-    </w:p>
-    <w:p/>
+      <w:r>
+        <w:rPr>
+          <w:b/>
+        </w:rPr>
+        <w:t xml:space="preserve">JUNIT: </w:t>
+      </w:r>
+      <w:r>
+        <w:rPr>
+          <w:rFonts w:ascii="Consolas" w:hAnsi="Consolas" w:cs="Consolas"/>
+          <w:color w:val="000000"/>
+          <w:sz w:val="20"/>
+          <w:szCs w:val="20"/>
+          <w:highlight w:val="lightGray"/>
+        </w:rPr>
+        <w:t>testMoviesGroupedByGenre</w:t>
+      </w:r>
+    </w:p>
     <w:p>
       <w:pPr>
         <w:rPr>

</xml_diff>